<commit_message>
Mock - 4 analysis done
</commit_message>
<xml_diff>
--- a/Best Questions/DBMS.docx
+++ b/Best Questions/DBMS.docx
@@ -187,6 +187,35 @@
         </w:drawing>
       </w:r>
     </w:p>
+    <w:p>
+      <w:hyperlink r:id="rId9" w:history="1">
+        <w:proofErr w:type="spellStart"/>
+        <w:r>
+          <w:rPr>
+            <w:rStyle w:val="Hyperlink"/>
+          </w:rPr>
+          <w:t>sql</w:t>
+        </w:r>
+        <w:proofErr w:type="spellEnd"/>
+        <w:r>
+          <w:rPr>
+            <w:rStyle w:val="Hyperlink"/>
+          </w:rPr>
+          <w:t xml:space="preserve"> - maximum and minimum number of tuples in natural join - Stack Overflow</w:t>
+        </w:r>
+      </w:hyperlink>
+    </w:p>
+    <w:p>
+      <w:hyperlink r:id="rId10" w:history="1">
+        <w:r>
+          <w:rPr>
+            <w:rStyle w:val="Hyperlink"/>
+          </w:rPr>
+          <w:t>Databases: Number of tuples in natural join (gateoverflow.in)</w:t>
+        </w:r>
+      </w:hyperlink>
+    </w:p>
+    <w:p/>
     <w:sectPr>
       <w:pgSz w:w="11906" w:h="16838"/>
       <w:pgMar w:top="1440" w:right="1440" w:bottom="1440" w:left="1440" w:header="708" w:footer="708" w:gutter="0"/>

</xml_diff>